<commit_message>
jn - version 2 of Dominican Order prayer card - 07/19/2017
</commit_message>
<xml_diff>
--- a/images/CommunionPrayerAQ_4x6.docx
+++ b/images/CommunionPrayerAQ_4x6.docx
@@ -3,8 +3,6 @@
 <w:document xmlns:wpc="http://schemas.microsoft.com/office/word/2010/wordprocessingCanvas" xmlns:mo="http://schemas.microsoft.com/office/mac/office/2008/main" xmlns:mc="http://schemas.openxmlformats.org/markup-compatibility/2006" xmlns:mv="urn:schemas-microsoft-com:mac:vml" xmlns:o="urn:schemas-microsoft-com:office:office" xmlns:r="http://schemas.openxmlformats.org/officeDocument/2006/relationships" xmlns:m="http://schemas.openxmlformats.org/officeDocument/2006/math" xmlns:v="urn:schemas-microsoft-com:vml" xmlns:wp14="http://schemas.microsoft.com/office/word/2010/wordprocessingDrawing" xmlns:wp="http://schemas.openxmlformats.org/drawingml/2006/wordprocessingDrawing" xmlns:w10="urn:schemas-microsoft-com:office:word" xmlns:w="http://schemas.openxmlformats.org/wordprocessingml/2006/main" xmlns:w14="http://schemas.microsoft.com/office/word/2010/wordml" xmlns:wpg="http://schemas.microsoft.com/office/word/2010/wordprocessingGroup" xmlns:wpi="http://schemas.microsoft.com/office/word/2010/wordprocessingInk" xmlns:wne="http://schemas.microsoft.com/office/word/2006/wordml" xmlns:wps="http://schemas.microsoft.com/office/word/2010/wordprocessingShape" mc:Ignorable="w14 wp14">
   <w:body>
     <w:p>
-      <w:bookmarkStart w:id="0" w:name="_GoBack"/>
-      <w:bookmarkEnd w:id="0"/>
       <w:r>
         <w:rPr>
           <w:noProof/>
@@ -12,23 +10,23 @@
         <mc:AlternateContent>
           <mc:Choice Requires="wps">
             <w:drawing>
-              <wp:anchor distT="0" distB="0" distL="114300" distR="114300" simplePos="0" relativeHeight="251659264" behindDoc="0" locked="0" layoutInCell="1" allowOverlap="1" wp14:anchorId="0C829327" wp14:editId="0853F412">
+              <wp:anchor distT="0" distB="0" distL="114300" distR="114300" simplePos="0" relativeHeight="251659264" behindDoc="0" locked="0" layoutInCell="1" allowOverlap="1" wp14:anchorId="0C829327" wp14:editId="2DD84111">
                 <wp:simplePos x="0" y="0"/>
                 <wp:positionH relativeFrom="page">
-                  <wp:posOffset>342900</wp:posOffset>
+                  <wp:posOffset>166370</wp:posOffset>
                 </wp:positionH>
                 <wp:positionV relativeFrom="page">
-                  <wp:posOffset>228600</wp:posOffset>
+                  <wp:posOffset>242570</wp:posOffset>
                 </wp:positionV>
-                <wp:extent cx="2967355" cy="5029200"/>
-                <wp:effectExtent l="0" t="0" r="0" b="0"/>
+                <wp:extent cx="3309620" cy="4224020"/>
+                <wp:effectExtent l="0" t="0" r="17780" b="0"/>
                 <wp:wrapThrough wrapText="bothSides">
                   <wp:wrapPolygon edited="0">
-                    <wp:start x="185" y="0"/>
-                    <wp:lineTo x="185" y="21491"/>
-                    <wp:lineTo x="21263" y="21491"/>
-                    <wp:lineTo x="21263" y="0"/>
-                    <wp:lineTo x="185" y="0"/>
+                    <wp:start x="0" y="130"/>
+                    <wp:lineTo x="0" y="21301"/>
+                    <wp:lineTo x="21550" y="21301"/>
+                    <wp:lineTo x="21550" y="130"/>
+                    <wp:lineTo x="0" y="130"/>
                   </wp:wrapPolygon>
                 </wp:wrapThrough>
                 <wp:docPr id="2" name="Text Box 2"/>
@@ -40,7 +38,7 @@
                       <wps:spPr>
                         <a:xfrm>
                           <a:off x="0" y="0"/>
-                          <a:ext cx="2967355" cy="5029200"/>
+                          <a:ext cx="3309620" cy="4224020"/>
                         </a:xfrm>
                         <a:prstGeom prst="rect">
                           <a:avLst/>
@@ -180,17 +178,9 @@
                               <w:t>Loving Father, as on my earthly pilgrimage I now receive your beloved Son under the veil of a sacrament, may I one day see Him face to face in glory, who lives and reigns with you forever. Amen.</w:t>
                             </w:r>
                           </w:p>
-                          <w:p>
-                            <w:pPr>
-                              <w:pStyle w:val="FootnoteText"/>
-                            </w:pPr>
-                            <w:r>
-                              <w:t>Aquilina M. Praying in the Presence of Our Lord. 2002. Huntington IN: Our Sunday Visitor Publications</w:t>
-                            </w:r>
-                          </w:p>
                         </w:txbxContent>
                       </wps:txbx>
-                      <wps:bodyPr rot="0" spcFirstLastPara="0" vertOverflow="overflow" horzOverflow="overflow" vert="horz" wrap="square" lIns="91440" tIns="45720" rIns="91440" bIns="45720" numCol="1" spcCol="0" rtlCol="0" fromWordArt="0" anchor="t" anchorCtr="0" forceAA="0" compatLnSpc="1">
+                      <wps:bodyPr rot="0" spcFirstLastPara="0" vertOverflow="overflow" horzOverflow="overflow" vert="horz" wrap="square" lIns="0" tIns="91440" rIns="0" bIns="91440" numCol="1" spcCol="0" rtlCol="0" fromWordArt="0" anchor="t" anchorCtr="0" forceAA="0" compatLnSpc="1">
                         <a:prstTxWarp prst="textNoShape">
                           <a:avLst/>
                         </a:prstTxWarp>
@@ -199,6 +189,12 @@
                     </wps:wsp>
                   </a:graphicData>
                 </a:graphic>
+                <wp14:sizeRelH relativeFrom="margin">
+                  <wp14:pctWidth>0</wp14:pctWidth>
+                </wp14:sizeRelH>
+                <wp14:sizeRelV relativeFrom="margin">
+                  <wp14:pctHeight>0</wp14:pctHeight>
+                </wp14:sizeRelV>
               </wp:anchor>
             </w:drawing>
           </mc:Choice>
@@ -208,8 +204,8 @@
                 <v:stroke joinstyle="miter"/>
                 <v:path gradientshapeok="t" o:connecttype="rect"/>
               </v:shapetype>
-              <v:shape id="Text Box 2" o:spid="_x0000_s1026" type="#_x0000_t202" style="position:absolute;left:0;text-align:left;margin-left:27pt;margin-top:18pt;width:233.65pt;height:396pt;z-index:251659264;visibility:visible;mso-wrap-style:square;mso-wrap-distance-left:9pt;mso-wrap-distance-top:0;mso-wrap-distance-right:9pt;mso-wrap-distance-bottom:0;mso-position-horizontal:absolute;mso-position-horizontal-relative:page;mso-position-vertical:absolute;mso-position-vertical-relative:page;v-text-anchor:top" o:gfxdata="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" mv:complextextbox="1" filled="f" stroked="f">
-                <v:textbox>
+              <v:shape id="Text Box 2" o:spid="_x0000_s1026" type="#_x0000_t202" style="position:absolute;left:0;text-align:left;margin-left:13.1pt;margin-top:19.1pt;width:260.6pt;height:332.6pt;z-index:251659264;visibility:visible;mso-wrap-style:square;mso-width-percent:0;mso-height-percent:0;mso-wrap-distance-left:9pt;mso-wrap-distance-top:0;mso-wrap-distance-right:9pt;mso-wrap-distance-bottom:0;mso-position-horizontal:absolute;mso-position-horizontal-relative:page;mso-position-vertical:absolute;mso-position-vertical-relative:page;mso-width-percent:0;mso-height-percent:0;mso-width-relative:margin;mso-height-relative:margin;v-text-anchor:top" o:gfxdata="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" mv:complextextbox="1" filled="f" stroked="f">
+                <v:textbox inset="0,7.2pt,0,7.2pt">
                   <w:txbxContent>
                     <w:p>
                       <w:pPr>
@@ -319,14 +315,6 @@
                         <w:t>Loving Father, as on my earthly pilgrimage I now receive your beloved Son under the veil of a sacrament, may I one day see Him face to face in glory, who lives and reigns with you forever. Amen.</w:t>
                       </w:r>
                     </w:p>
-                    <w:p>
-                      <w:pPr>
-                        <w:pStyle w:val="FootnoteText"/>
-                      </w:pPr>
-                      <w:r>
-                        <w:t>Aquilina M. Praying in the Presence of Our Lord. 2002. Huntington IN: Our Sunday Visitor Publications</w:t>
-                      </w:r>
-                    </w:p>
                   </w:txbxContent>
                 </v:textbox>
                 <w10:wrap type="through" anchorx="page" anchory="page"/>
@@ -338,6 +326,8 @@
       <w:r>
         <w:br w:type="page"/>
       </w:r>
+      <w:bookmarkStart w:id="0" w:name="_GoBack"/>
+      <w:bookmarkEnd w:id="0"/>
       <w:r>
         <w:rPr>
           <w:noProof/>
@@ -346,23 +336,23 @@
         <mc:AlternateContent>
           <mc:Choice Requires="wps">
             <w:drawing>
-              <wp:anchor distT="0" distB="0" distL="114300" distR="114300" simplePos="0" relativeHeight="251661312" behindDoc="0" locked="0" layoutInCell="1" allowOverlap="1" wp14:anchorId="01AA15F9" wp14:editId="40EB0D21">
+              <wp:anchor distT="0" distB="0" distL="114300" distR="114300" simplePos="0" relativeHeight="251661312" behindDoc="0" locked="0" layoutInCell="1" allowOverlap="1" wp14:anchorId="01AA15F9" wp14:editId="5BC47117">
                 <wp:simplePos x="0" y="0"/>
                 <wp:positionH relativeFrom="page">
-                  <wp:posOffset>346710</wp:posOffset>
+                  <wp:posOffset>174625</wp:posOffset>
                 </wp:positionH>
                 <wp:positionV relativeFrom="page">
-                  <wp:posOffset>230505</wp:posOffset>
+                  <wp:posOffset>242570</wp:posOffset>
                 </wp:positionV>
-                <wp:extent cx="2967355" cy="5029200"/>
+                <wp:extent cx="3309620" cy="4224020"/>
                 <wp:effectExtent l="0" t="0" r="0" b="0"/>
                 <wp:wrapThrough wrapText="bothSides">
                   <wp:wrapPolygon edited="0">
-                    <wp:start x="185" y="0"/>
-                    <wp:lineTo x="185" y="21491"/>
-                    <wp:lineTo x="21263" y="21491"/>
-                    <wp:lineTo x="21263" y="0"/>
-                    <wp:lineTo x="185" y="0"/>
+                    <wp:start x="166" y="0"/>
+                    <wp:lineTo x="166" y="21431"/>
+                    <wp:lineTo x="21219" y="21431"/>
+                    <wp:lineTo x="21219" y="0"/>
+                    <wp:lineTo x="166" y="0"/>
                   </wp:wrapPolygon>
                 </wp:wrapThrough>
                 <wp:docPr id="4" name="Text Box 4"/>
@@ -374,7 +364,7 @@
                       <wps:spPr>
                         <a:xfrm>
                           <a:off x="0" y="0"/>
-                          <a:ext cx="2967355" cy="5029200"/>
+                          <a:ext cx="3309620" cy="4224020"/>
                         </a:xfrm>
                         <a:prstGeom prst="rect">
                           <a:avLst/>
@@ -416,13 +406,7 @@
                               <w:pStyle w:val="Title"/>
                             </w:pPr>
                             <w:r>
-                              <w:t xml:space="preserve">Prayer </w:t>
-                            </w:r>
-                            <w:r>
-                              <w:t>after</w:t>
-                            </w:r>
-                            <w:r>
-                              <w:t xml:space="preserve"> Communion</w:t>
+                              <w:t>Prayer after Communion</w:t>
                             </w:r>
                           </w:p>
                           <w:p>
@@ -474,6 +458,19 @@
                             </w:r>
                             <w:r>
                               <w:t>Amen.</w:t>
+                            </w:r>
+                          </w:p>
+                          <w:p>
+                            <w:pPr>
+                              <w:pStyle w:val="FootnoteText"/>
+                            </w:pPr>
+                            <w:proofErr w:type="spellStart"/>
+                            <w:r>
+                              <w:t>Aquilina</w:t>
+                            </w:r>
+                            <w:proofErr w:type="spellEnd"/>
+                            <w:r>
+                              <w:t xml:space="preserve"> M. Praying in the Presence of Our Lord. 2002. Huntington IN: Our Sunday Visitor Publications</w:t>
                             </w:r>
                           </w:p>
                           <w:p>
@@ -509,12 +506,18 @@
                     </wps:wsp>
                   </a:graphicData>
                 </a:graphic>
+                <wp14:sizeRelH relativeFrom="margin">
+                  <wp14:pctWidth>0</wp14:pctWidth>
+                </wp14:sizeRelH>
+                <wp14:sizeRelV relativeFrom="margin">
+                  <wp14:pctHeight>0</wp14:pctHeight>
+                </wp14:sizeRelV>
               </wp:anchor>
             </w:drawing>
           </mc:Choice>
           <mc:Fallback>
             <w:pict>
-              <v:shape id="Text Box 4" o:spid="_x0000_s1027" type="#_x0000_t202" style="position:absolute;left:0;text-align:left;margin-left:27.3pt;margin-top:18.15pt;width:233.65pt;height:396pt;z-index:251661312;visibility:visible;mso-wrap-style:square;mso-wrap-distance-left:9pt;mso-wrap-distance-top:0;mso-wrap-distance-right:9pt;mso-wrap-distance-bottom:0;mso-position-horizontal:absolute;mso-position-horizontal-relative:page;mso-position-vertical:absolute;mso-position-vertical-relative:page;v-text-anchor:top" o:gfxdata="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" mv:complextextbox="1" filled="f" stroked="f">
+              <v:shape id="Text Box 4" o:spid="_x0000_s1027" type="#_x0000_t202" style="position:absolute;left:0;text-align:left;margin-left:13.75pt;margin-top:19.1pt;width:260.6pt;height:332.6pt;z-index:251661312;visibility:visible;mso-wrap-style:square;mso-width-percent:0;mso-height-percent:0;mso-wrap-distance-left:9pt;mso-wrap-distance-top:0;mso-wrap-distance-right:9pt;mso-wrap-distance-bottom:0;mso-position-horizontal:absolute;mso-position-horizontal-relative:page;mso-position-vertical:absolute;mso-position-vertical-relative:page;mso-width-percent:0;mso-height-percent:0;mso-width-relative:margin;mso-height-relative:margin;v-text-anchor:top" o:gfxdata="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" mv:complextextbox="1" filled="f" stroked="f">
                 <v:textbox>
                   <w:txbxContent>
                     <w:p>
@@ -527,13 +530,7 @@
                         <w:pStyle w:val="Title"/>
                       </w:pPr>
                       <w:r>
-                        <w:t xml:space="preserve">Prayer </w:t>
-                      </w:r>
-                      <w:r>
-                        <w:t>after</w:t>
-                      </w:r>
-                      <w:r>
-                        <w:t xml:space="preserve"> Communion</w:t>
+                        <w:t>Prayer after Communion</w:t>
                       </w:r>
                     </w:p>
                     <w:p>
@@ -585,6 +582,19 @@
                       </w:r>
                       <w:r>
                         <w:t>Amen.</w:t>
+                      </w:r>
+                    </w:p>
+                    <w:p>
+                      <w:pPr>
+                        <w:pStyle w:val="FootnoteText"/>
+                      </w:pPr>
+                      <w:proofErr w:type="spellStart"/>
+                      <w:r>
+                        <w:t>Aquilina</w:t>
+                      </w:r>
+                      <w:proofErr w:type="spellEnd"/>
+                      <w:r>
+                        <w:t xml:space="preserve"> M. Praying in the Presence of Our Lord. 2002. Huntington IN: Our Sunday Visitor Publications</w:t>
                       </w:r>
                     </w:p>
                     <w:p>
@@ -620,7 +630,7 @@
     </w:p>
     <w:sectPr>
       <w:pgSz w:w="5760" w:h="8640"/>
-      <w:pgMar w:top="360" w:right="547" w:bottom="360" w:left="540" w:header="720" w:footer="720" w:gutter="0"/>
+      <w:pgMar w:top="360" w:right="259" w:bottom="360" w:left="259" w:header="720" w:footer="720" w:gutter="0"/>
       <w:cols w:space="720"/>
       <w:docGrid w:linePitch="360"/>
       <w:printerSettings r:id="rId8"/>
@@ -904,17 +914,17 @@
   <w:style w:type="paragraph" w:default="1" w:styleId="Normal">
     <w:name w:val="Normal"/>
     <w:qFormat/>
-    <w:rsid w:val="00F96FBE"/>
+    <w:rsid w:val="00892E00"/>
     <w:pPr>
       <w:tabs>
-        <w:tab w:val="left" w:pos="360"/>
+        <w:tab w:val="left" w:pos="288"/>
       </w:tabs>
-      <w:spacing w:line="240" w:lineRule="exact"/>
+      <w:spacing w:before="60" w:line="240" w:lineRule="exact"/>
       <w:jc w:val="both"/>
     </w:pPr>
     <w:rPr>
       <w:rFonts w:ascii="Times New Roman" w:hAnsi="Times New Roman"/>
-      <w:sz w:val="20"/>
+      <w:sz w:val="19"/>
       <w:szCs w:val="20"/>
     </w:rPr>
   </w:style>
@@ -952,9 +962,10 @@
     <w:link w:val="TitleChar"/>
     <w:uiPriority w:val="10"/>
     <w:qFormat/>
-    <w:rsid w:val="0005755D"/>
+    <w:rsid w:val="00892E00"/>
     <w:pPr>
       <w:keepNext/>
+      <w:spacing w:before="0"/>
       <w:contextualSpacing/>
       <w:jc w:val="center"/>
     </w:pPr>
@@ -973,7 +984,7 @@
     <w:basedOn w:val="DefaultParagraphFont"/>
     <w:link w:val="Title"/>
     <w:uiPriority w:val="10"/>
-    <w:rsid w:val="0005755D"/>
+    <w:rsid w:val="00892E00"/>
     <w:rPr>
       <w:rFonts w:ascii="Times New Roman" w:eastAsiaTheme="majorEastAsia" w:hAnsi="Times New Roman" w:cstheme="majorBidi"/>
       <w:b/>
@@ -990,10 +1001,11 @@
     <w:link w:val="FootnoteTextChar"/>
     <w:uiPriority w:val="99"/>
     <w:unhideWhenUsed/>
-    <w:rsid w:val="008845EF"/>
+    <w:rsid w:val="00892E00"/>
     <w:pPr>
-      <w:spacing w:before="180" w:line="240" w:lineRule="auto"/>
+      <w:spacing w:before="240" w:line="240" w:lineRule="auto"/>
       <w:ind w:left="360" w:right="360"/>
+      <w:contextualSpacing/>
       <w:jc w:val="left"/>
     </w:pPr>
     <w:rPr>
@@ -1007,12 +1019,12 @@
     <w:link w:val="SubtitleChar"/>
     <w:uiPriority w:val="11"/>
     <w:qFormat/>
-    <w:rsid w:val="0005755D"/>
+    <w:rsid w:val="00892E00"/>
     <w:pPr>
       <w:numPr>
         <w:ilvl w:val="1"/>
       </w:numPr>
-      <w:spacing w:after="120"/>
+      <w:spacing w:before="0" w:after="120"/>
       <w:jc w:val="center"/>
     </w:pPr>
     <w:rPr>
@@ -1027,13 +1039,14 @@
     <w:basedOn w:val="DefaultParagraphFont"/>
     <w:link w:val="Subtitle"/>
     <w:uiPriority w:val="11"/>
-    <w:rsid w:val="0005755D"/>
+    <w:rsid w:val="00892E00"/>
     <w:rPr>
       <w:rFonts w:ascii="Times New Roman" w:eastAsiaTheme="majorEastAsia" w:hAnsi="Times New Roman" w:cstheme="majorBidi"/>
       <w:b/>
       <w:iCs/>
       <w:spacing w:val="15"/>
-      <w:sz w:val="20"/>
+      <w:sz w:val="19"/>
+      <w:szCs w:val="20"/>
     </w:rPr>
   </w:style>
   <w:style w:type="character" w:customStyle="1" w:styleId="FootnoteTextChar">
@@ -1041,7 +1054,7 @@
     <w:basedOn w:val="DefaultParagraphFont"/>
     <w:link w:val="FootnoteText"/>
     <w:uiPriority w:val="99"/>
-    <w:rsid w:val="008845EF"/>
+    <w:rsid w:val="00892E00"/>
     <w:rPr>
       <w:rFonts w:ascii="Times New Roman" w:hAnsi="Times New Roman"/>
       <w:sz w:val="14"/>
@@ -1053,9 +1066,9 @@
     <w:basedOn w:val="Normal"/>
     <w:next w:val="Title"/>
     <w:qFormat/>
-    <w:rsid w:val="00F96FBE"/>
+    <w:rsid w:val="00892E00"/>
     <w:pPr>
-      <w:spacing w:after="20" w:line="240" w:lineRule="auto"/>
+      <w:spacing w:before="0" w:after="20" w:line="240" w:lineRule="auto"/>
       <w:jc w:val="center"/>
     </w:pPr>
   </w:style>
@@ -1217,17 +1230,17 @@
   <w:style w:type="paragraph" w:default="1" w:styleId="Normal">
     <w:name w:val="Normal"/>
     <w:qFormat/>
-    <w:rsid w:val="00F96FBE"/>
+    <w:rsid w:val="00892E00"/>
     <w:pPr>
       <w:tabs>
-        <w:tab w:val="left" w:pos="360"/>
+        <w:tab w:val="left" w:pos="288"/>
       </w:tabs>
-      <w:spacing w:line="240" w:lineRule="exact"/>
+      <w:spacing w:before="60" w:line="240" w:lineRule="exact"/>
       <w:jc w:val="both"/>
     </w:pPr>
     <w:rPr>
       <w:rFonts w:ascii="Times New Roman" w:hAnsi="Times New Roman"/>
-      <w:sz w:val="20"/>
+      <w:sz w:val="19"/>
       <w:szCs w:val="20"/>
     </w:rPr>
   </w:style>
@@ -1265,9 +1278,10 @@
     <w:link w:val="TitleChar"/>
     <w:uiPriority w:val="10"/>
     <w:qFormat/>
-    <w:rsid w:val="0005755D"/>
+    <w:rsid w:val="00892E00"/>
     <w:pPr>
       <w:keepNext/>
+      <w:spacing w:before="0"/>
       <w:contextualSpacing/>
       <w:jc w:val="center"/>
     </w:pPr>
@@ -1286,7 +1300,7 @@
     <w:basedOn w:val="DefaultParagraphFont"/>
     <w:link w:val="Title"/>
     <w:uiPriority w:val="10"/>
-    <w:rsid w:val="0005755D"/>
+    <w:rsid w:val="00892E00"/>
     <w:rPr>
       <w:rFonts w:ascii="Times New Roman" w:eastAsiaTheme="majorEastAsia" w:hAnsi="Times New Roman" w:cstheme="majorBidi"/>
       <w:b/>
@@ -1303,10 +1317,11 @@
     <w:link w:val="FootnoteTextChar"/>
     <w:uiPriority w:val="99"/>
     <w:unhideWhenUsed/>
-    <w:rsid w:val="008845EF"/>
+    <w:rsid w:val="00892E00"/>
     <w:pPr>
-      <w:spacing w:before="180" w:line="240" w:lineRule="auto"/>
+      <w:spacing w:before="240" w:line="240" w:lineRule="auto"/>
       <w:ind w:left="360" w:right="360"/>
+      <w:contextualSpacing/>
       <w:jc w:val="left"/>
     </w:pPr>
     <w:rPr>
@@ -1320,12 +1335,12 @@
     <w:link w:val="SubtitleChar"/>
     <w:uiPriority w:val="11"/>
     <w:qFormat/>
-    <w:rsid w:val="0005755D"/>
+    <w:rsid w:val="00892E00"/>
     <w:pPr>
       <w:numPr>
         <w:ilvl w:val="1"/>
       </w:numPr>
-      <w:spacing w:after="120"/>
+      <w:spacing w:before="0" w:after="120"/>
       <w:jc w:val="center"/>
     </w:pPr>
     <w:rPr>
@@ -1340,13 +1355,14 @@
     <w:basedOn w:val="DefaultParagraphFont"/>
     <w:link w:val="Subtitle"/>
     <w:uiPriority w:val="11"/>
-    <w:rsid w:val="0005755D"/>
+    <w:rsid w:val="00892E00"/>
     <w:rPr>
       <w:rFonts w:ascii="Times New Roman" w:eastAsiaTheme="majorEastAsia" w:hAnsi="Times New Roman" w:cstheme="majorBidi"/>
       <w:b/>
       <w:iCs/>
       <w:spacing w:val="15"/>
-      <w:sz w:val="20"/>
+      <w:sz w:val="19"/>
+      <w:szCs w:val="20"/>
     </w:rPr>
   </w:style>
   <w:style w:type="character" w:customStyle="1" w:styleId="FootnoteTextChar">
@@ -1354,7 +1370,7 @@
     <w:basedOn w:val="DefaultParagraphFont"/>
     <w:link w:val="FootnoteText"/>
     <w:uiPriority w:val="99"/>
-    <w:rsid w:val="008845EF"/>
+    <w:rsid w:val="00892E00"/>
     <w:rPr>
       <w:rFonts w:ascii="Times New Roman" w:hAnsi="Times New Roman"/>
       <w:sz w:val="14"/>
@@ -1366,9 +1382,9 @@
     <w:basedOn w:val="Normal"/>
     <w:next w:val="Title"/>
     <w:qFormat/>
-    <w:rsid w:val="00F96FBE"/>
+    <w:rsid w:val="00892E00"/>
     <w:pPr>
-      <w:spacing w:after="20" w:line="240" w:lineRule="auto"/>
+      <w:spacing w:before="0" w:after="20" w:line="240" w:lineRule="auto"/>
       <w:jc w:val="center"/>
     </w:pPr>
   </w:style>
@@ -1700,7 +1716,7 @@
 </file>
 
 <file path=customXml/itemProps1.xml><?xml version="1.0" encoding="utf-8"?>
-<ds:datastoreItem xmlns:ds="http://schemas.openxmlformats.org/officeDocument/2006/customXml" ds:itemID="{DAC3308E-6E3D-ED47-BBED-8729B629E3D4}">
+<ds:datastoreItem xmlns:ds="http://schemas.openxmlformats.org/officeDocument/2006/customXml" ds:itemID="{85A6EC7A-E391-4142-9CD2-094F28868B5F}">
   <ds:schemaRefs>
     <ds:schemaRef ds:uri="http://schemas.openxmlformats.org/officeDocument/2006/bibliography"/>
   </ds:schemaRefs>

</xml_diff>

<commit_message>
jn - next version of prayer card plus narrower alt version - 07/21/2017
</commit_message>
<xml_diff>
--- a/images/CommunionPrayerAQ_4x6.docx
+++ b/images/CommunionPrayerAQ_4x6.docx
@@ -10,7 +10,7 @@
         <mc:AlternateContent>
           <mc:Choice Requires="wps">
             <w:drawing>
-              <wp:anchor distT="0" distB="0" distL="114300" distR="114300" simplePos="0" relativeHeight="251659264" behindDoc="0" locked="0" layoutInCell="1" allowOverlap="1" wp14:anchorId="0C829327" wp14:editId="2DD84111">
+              <wp:anchor distT="0" distB="0" distL="114300" distR="114300" simplePos="0" relativeHeight="251659264" behindDoc="0" locked="0" layoutInCell="1" allowOverlap="1" wp14:anchorId="0C829327" wp14:editId="305B643E">
                 <wp:simplePos x="0" y="0"/>
                 <wp:positionH relativeFrom="page">
                   <wp:posOffset>166370</wp:posOffset>
@@ -19,14 +19,14 @@
                   <wp:posOffset>242570</wp:posOffset>
                 </wp:positionV>
                 <wp:extent cx="3309620" cy="4224020"/>
-                <wp:effectExtent l="0" t="0" r="17780" b="0"/>
+                <wp:effectExtent l="0" t="0" r="0" b="0"/>
                 <wp:wrapThrough wrapText="bothSides">
                   <wp:wrapPolygon edited="0">
-                    <wp:start x="0" y="130"/>
-                    <wp:lineTo x="0" y="21301"/>
-                    <wp:lineTo x="21550" y="21301"/>
-                    <wp:lineTo x="21550" y="130"/>
-                    <wp:lineTo x="0" y="130"/>
+                    <wp:start x="166" y="0"/>
+                    <wp:lineTo x="166" y="21431"/>
+                    <wp:lineTo x="21219" y="21431"/>
+                    <wp:lineTo x="21219" y="0"/>
+                    <wp:lineTo x="166" y="0"/>
                   </wp:wrapPolygon>
                 </wp:wrapThrough>
                 <wp:docPr id="2" name="Text Box 2"/>
@@ -79,10 +79,10 @@
                                 <w:noProof/>
                               </w:rPr>
                               <w:drawing>
-                                <wp:inline distT="0" distB="0" distL="0" distR="0" wp14:anchorId="08A09D3B" wp14:editId="14BC92A3">
-                                  <wp:extent cx="697230" cy="697230"/>
+                                <wp:inline distT="0" distB="0" distL="0" distR="0" wp14:anchorId="1C70F48A" wp14:editId="3462083B">
+                                  <wp:extent cx="693710" cy="694944"/>
                                   <wp:effectExtent l="0" t="0" r="0" b="0"/>
-                                  <wp:docPr id="3" name="Picture 3"/>
+                                  <wp:docPr id="15" name="Picture 15"/>
                                   <wp:cNvGraphicFramePr>
                                     <a:graphicFrameLocks xmlns:a="http://schemas.openxmlformats.org/drawingml/2006/main" noChangeAspect="1"/>
                                   </wp:cNvGraphicFramePr>
@@ -90,7 +90,7 @@
                                     <a:graphicData uri="http://schemas.openxmlformats.org/drawingml/2006/picture">
                                       <pic:pic xmlns:pic="http://schemas.openxmlformats.org/drawingml/2006/picture">
                                         <pic:nvPicPr>
-                                          <pic:cNvPr id="0" name="Picture 1"/>
+                                          <pic:cNvPr id="0" name="Picture 5"/>
                                           <pic:cNvPicPr>
                                             <a:picLocks noChangeAspect="1" noChangeArrowheads="1"/>
                                           </pic:cNvPicPr>
@@ -111,7 +111,7 @@
                                         <pic:spPr bwMode="auto">
                                           <a:xfrm>
                                             <a:off x="0" y="0"/>
-                                            <a:ext cx="697230" cy="697230"/>
+                                            <a:ext cx="693710" cy="694944"/>
                                           </a:xfrm>
                                           <a:prstGeom prst="rect">
                                             <a:avLst/>
@@ -156,31 +156,27 @@
                           </w:p>
                           <w:p>
                             <w:r>
-                              <w:tab/>
                               <w:t>Almighty and ever-living God, I approach the sacrament of your only begotten Son, Our Lord Jesus Christ. I come sick to the doctor of life, unclean to the fountain of mercy, blind to the radiance of eternal light, and poor and needy to the Lord of heaven and earth.</w:t>
                             </w:r>
                           </w:p>
                           <w:p>
                             <w:r>
-                              <w:tab/>
                               <w:t>Lord, in your great generosity, heal my sickness, wash away my defilement, enlighten my blindness, enrich my poverty, and clothe my nakedness. May I receive the bread of angels, the King of Kings and Lord of Lords, with humble reverence, with the purity and faith, the repentance and love, and the determined purpose that will help bring me to God’s saving grace. May I receive the sacrament of the Lord’s body and blood and its reality and power.</w:t>
                             </w:r>
                           </w:p>
                           <w:p>
                             <w:r>
-                              <w:tab/>
                               <w:t>Kind God, may I receive the body of your only begotten Son, Our Lord Jesus Christ, born from the womb of the Virgin Mary, and so be received into his mystical body and numbered among his members.</w:t>
                             </w:r>
                           </w:p>
                           <w:p>
                             <w:r>
-                              <w:tab/>
                               <w:t>Loving Father, as on my earthly pilgrimage I now receive your beloved Son under the veil of a sacrament, may I one day see Him face to face in glory, who lives and reigns with you forever. Amen.</w:t>
                             </w:r>
                           </w:p>
                         </w:txbxContent>
                       </wps:txbx>
-                      <wps:bodyPr rot="0" spcFirstLastPara="0" vertOverflow="overflow" horzOverflow="overflow" vert="horz" wrap="square" lIns="0" tIns="91440" rIns="0" bIns="91440" numCol="1" spcCol="0" rtlCol="0" fromWordArt="0" anchor="t" anchorCtr="0" forceAA="0" compatLnSpc="1">
+                      <wps:bodyPr rot="0" spcFirstLastPara="0" vertOverflow="overflow" horzOverflow="overflow" vert="horz" wrap="square" lIns="91440" tIns="45720" rIns="91440" bIns="45720" numCol="1" spcCol="0" rtlCol="0" fromWordArt="0" anchor="t" anchorCtr="0" forceAA="0" compatLnSpc="1">
                         <a:prstTxWarp prst="textNoShape">
                           <a:avLst/>
                         </a:prstTxWarp>
@@ -204,8 +200,8 @@
                 <v:stroke joinstyle="miter"/>
                 <v:path gradientshapeok="t" o:connecttype="rect"/>
               </v:shapetype>
-              <v:shape id="Text Box 2" o:spid="_x0000_s1026" type="#_x0000_t202" style="position:absolute;left:0;text-align:left;margin-left:13.1pt;margin-top:19.1pt;width:260.6pt;height:332.6pt;z-index:251659264;visibility:visible;mso-wrap-style:square;mso-width-percent:0;mso-height-percent:0;mso-wrap-distance-left:9pt;mso-wrap-distance-top:0;mso-wrap-distance-right:9pt;mso-wrap-distance-bottom:0;mso-position-horizontal:absolute;mso-position-horizontal-relative:page;mso-position-vertical:absolute;mso-position-vertical-relative:page;mso-width-percent:0;mso-height-percent:0;mso-width-relative:margin;mso-height-relative:margin;v-text-anchor:top" o:gfxdata="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" mv:complextextbox="1" filled="f" stroked="f">
-                <v:textbox inset="0,7.2pt,0,7.2pt">
+              <v:shape id="Text Box 2" o:spid="_x0000_s1026" type="#_x0000_t202" style="position:absolute;left:0;text-align:left;margin-left:13.1pt;margin-top:19.1pt;width:260.6pt;height:332.6pt;z-index:251659264;visibility:visible;mso-wrap-style:square;mso-width-percent:0;mso-height-percent:0;mso-wrap-distance-left:9pt;mso-wrap-distance-top:0;mso-wrap-distance-right:9pt;mso-wrap-distance-bottom:0;mso-position-horizontal:absolute;mso-position-horizontal-relative:page;mso-position-vertical:absolute;mso-position-vertical-relative:page;mso-width-percent:0;mso-height-percent:0;mso-width-relative:margin;mso-height-relative:margin;v-text-anchor:top" o:gfxdata="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" mv:complextextbox="1" filled="f" stroked="f">
+                <v:textbox>
                   <w:txbxContent>
                     <w:p>
                       <w:pPr>
@@ -216,10 +212,10 @@
                           <w:noProof/>
                         </w:rPr>
                         <w:drawing>
-                          <wp:inline distT="0" distB="0" distL="0" distR="0" wp14:anchorId="08A09D3B" wp14:editId="14BC92A3">
-                            <wp:extent cx="697230" cy="697230"/>
+                          <wp:inline distT="0" distB="0" distL="0" distR="0" wp14:anchorId="1C70F48A" wp14:editId="3462083B">
+                            <wp:extent cx="693710" cy="694944"/>
                             <wp:effectExtent l="0" t="0" r="0" b="0"/>
-                            <wp:docPr id="3" name="Picture 3"/>
+                            <wp:docPr id="15" name="Picture 15"/>
                             <wp:cNvGraphicFramePr>
                               <a:graphicFrameLocks xmlns:a="http://schemas.openxmlformats.org/drawingml/2006/main" noChangeAspect="1"/>
                             </wp:cNvGraphicFramePr>
@@ -227,7 +223,7 @@
                               <a:graphicData uri="http://schemas.openxmlformats.org/drawingml/2006/picture">
                                 <pic:pic xmlns:pic="http://schemas.openxmlformats.org/drawingml/2006/picture">
                                   <pic:nvPicPr>
-                                    <pic:cNvPr id="0" name="Picture 1"/>
+                                    <pic:cNvPr id="0" name="Picture 5"/>
                                     <pic:cNvPicPr>
                                       <a:picLocks noChangeAspect="1" noChangeArrowheads="1"/>
                                     </pic:cNvPicPr>
@@ -248,7 +244,7 @@
                                   <pic:spPr bwMode="auto">
                                     <a:xfrm>
                                       <a:off x="0" y="0"/>
-                                      <a:ext cx="697230" cy="697230"/>
+                                      <a:ext cx="693710" cy="694944"/>
                                     </a:xfrm>
                                     <a:prstGeom prst="rect">
                                       <a:avLst/>
@@ -293,25 +289,21 @@
                     </w:p>
                     <w:p>
                       <w:r>
-                        <w:tab/>
                         <w:t>Almighty and ever-living God, I approach the sacrament of your only begotten Son, Our Lord Jesus Christ. I come sick to the doctor of life, unclean to the fountain of mercy, blind to the radiance of eternal light, and poor and needy to the Lord of heaven and earth.</w:t>
                       </w:r>
                     </w:p>
                     <w:p>
                       <w:r>
-                        <w:tab/>
                         <w:t>Lord, in your great generosity, heal my sickness, wash away my defilement, enlighten my blindness, enrich my poverty, and clothe my nakedness. May I receive the bread of angels, the King of Kings and Lord of Lords, with humble reverence, with the purity and faith, the repentance and love, and the determined purpose that will help bring me to God’s saving grace. May I receive the sacrament of the Lord’s body and blood and its reality and power.</w:t>
                       </w:r>
                     </w:p>
                     <w:p>
                       <w:r>
-                        <w:tab/>
                         <w:t>Kind God, may I receive the body of your only begotten Son, Our Lord Jesus Christ, born from the womb of the Virgin Mary, and so be received into his mystical body and numbered among his members.</w:t>
                       </w:r>
                     </w:p>
                     <w:p>
                       <w:r>
-                        <w:tab/>
                         <w:t>Loving Father, as on my earthly pilgrimage I now receive your beloved Son under the veil of a sacrament, may I one day see Him face to face in glory, who lives and reigns with you forever. Amen.</w:t>
                       </w:r>
                     </w:p>
@@ -323,11 +315,11 @@
           </mc:Fallback>
         </mc:AlternateContent>
       </w:r>
+      <w:bookmarkStart w:id="0" w:name="_GoBack"/>
+      <w:bookmarkEnd w:id="0"/>
       <w:r>
         <w:br w:type="page"/>
       </w:r>
-      <w:bookmarkStart w:id="0" w:name="_GoBack"/>
-      <w:bookmarkEnd w:id="0"/>
       <w:r>
         <w:rPr>
           <w:noProof/>
@@ -424,9 +416,6 @@
                           </w:p>
                           <w:p>
                             <w:r>
-                              <w:tab/>
-                            </w:r>
-                            <w:r>
                               <w:t>Lord, Father, all-powerful and ever-living God, I thank you, for even though I am a sinner, your unprofitable servant, not because of my worth but in the kindness of your mercy, you have fed me with the precious body and blood of your Son, Our Lord Jesus Christ. I pray that this Holy Communion may bring me not condemnation and punishment, but forgiveness and salvation. May it be a helmet of faith and a shield of good</w:t>
                             </w:r>
                             <w:r>
@@ -548,9 +537,6 @@
                     </w:p>
                     <w:p>
                       <w:r>
-                        <w:tab/>
-                      </w:r>
-                      <w:r>
                         <w:t>Lord, Father, all-powerful and ever-living God, I thank you, for even though I am a sinner, your unprofitable servant, not because of my worth but in the kindness of your mercy, you have fed me with the precious body and blood of your Son, Our Lord Jesus Christ. I pray that this Holy Communion may bring me not condemnation and punishment, but forgiveness and salvation. May it be a helmet of faith and a shield of good</w:t>
                       </w:r>
                       <w:r>
@@ -633,7 +619,6 @@
       <w:pgMar w:top="360" w:right="259" w:bottom="360" w:left="259" w:header="720" w:footer="720" w:gutter="0"/>
       <w:cols w:space="720"/>
       <w:docGrid w:linePitch="360"/>
-      <w:printerSettings r:id="rId8"/>
     </w:sectPr>
   </w:body>
 </w:document>
@@ -914,12 +899,12 @@
   <w:style w:type="paragraph" w:default="1" w:styleId="Normal">
     <w:name w:val="Normal"/>
     <w:qFormat/>
-    <w:rsid w:val="00892E00"/>
+    <w:rsid w:val="00F80F43"/>
     <w:pPr>
       <w:tabs>
         <w:tab w:val="left" w:pos="288"/>
       </w:tabs>
-      <w:spacing w:before="60" w:line="240" w:lineRule="exact"/>
+      <w:spacing w:before="60" w:line="210" w:lineRule="exact"/>
       <w:jc w:val="both"/>
     </w:pPr>
     <w:rPr>
@@ -962,10 +947,10 @@
     <w:link w:val="TitleChar"/>
     <w:uiPriority w:val="10"/>
     <w:qFormat/>
-    <w:rsid w:val="00892E00"/>
+    <w:rsid w:val="00F80F43"/>
     <w:pPr>
       <w:keepNext/>
-      <w:spacing w:before="0"/>
+      <w:spacing w:before="0" w:line="240" w:lineRule="auto"/>
       <w:contextualSpacing/>
       <w:jc w:val="center"/>
     </w:pPr>
@@ -984,7 +969,7 @@
     <w:basedOn w:val="DefaultParagraphFont"/>
     <w:link w:val="Title"/>
     <w:uiPriority w:val="10"/>
-    <w:rsid w:val="00892E00"/>
+    <w:rsid w:val="00F80F43"/>
     <w:rPr>
       <w:rFonts w:ascii="Times New Roman" w:eastAsiaTheme="majorEastAsia" w:hAnsi="Times New Roman" w:cstheme="majorBidi"/>
       <w:b/>
@@ -1019,12 +1004,12 @@
     <w:link w:val="SubtitleChar"/>
     <w:uiPriority w:val="11"/>
     <w:qFormat/>
-    <w:rsid w:val="00892E00"/>
+    <w:rsid w:val="00F80F43"/>
     <w:pPr>
       <w:numPr>
         <w:ilvl w:val="1"/>
       </w:numPr>
-      <w:spacing w:before="0" w:after="120"/>
+      <w:spacing w:before="0" w:after="120" w:line="240" w:lineRule="auto"/>
       <w:jc w:val="center"/>
     </w:pPr>
     <w:rPr>
@@ -1032,6 +1017,7 @@
       <w:b/>
       <w:iCs/>
       <w:spacing w:val="15"/>
+      <w:sz w:val="20"/>
     </w:rPr>
   </w:style>
   <w:style w:type="character" w:customStyle="1" w:styleId="SubtitleChar">
@@ -1039,13 +1025,13 @@
     <w:basedOn w:val="DefaultParagraphFont"/>
     <w:link w:val="Subtitle"/>
     <w:uiPriority w:val="11"/>
-    <w:rsid w:val="00892E00"/>
+    <w:rsid w:val="00F80F43"/>
     <w:rPr>
       <w:rFonts w:ascii="Times New Roman" w:eastAsiaTheme="majorEastAsia" w:hAnsi="Times New Roman" w:cstheme="majorBidi"/>
       <w:b/>
       <w:iCs/>
       <w:spacing w:val="15"/>
-      <w:sz w:val="19"/>
+      <w:sz w:val="20"/>
       <w:szCs w:val="20"/>
     </w:rPr>
   </w:style>
@@ -1066,11 +1052,14 @@
     <w:basedOn w:val="Normal"/>
     <w:next w:val="Title"/>
     <w:qFormat/>
-    <w:rsid w:val="00892E00"/>
+    <w:rsid w:val="00F80F43"/>
     <w:pPr>
       <w:spacing w:before="0" w:after="20" w:line="240" w:lineRule="auto"/>
       <w:jc w:val="center"/>
     </w:pPr>
+    <w:rPr>
+      <w:sz w:val="20"/>
+    </w:rPr>
   </w:style>
 </w:styles>
 </file>
@@ -1230,12 +1219,12 @@
   <w:style w:type="paragraph" w:default="1" w:styleId="Normal">
     <w:name w:val="Normal"/>
     <w:qFormat/>
-    <w:rsid w:val="00892E00"/>
+    <w:rsid w:val="00F80F43"/>
     <w:pPr>
       <w:tabs>
         <w:tab w:val="left" w:pos="288"/>
       </w:tabs>
-      <w:spacing w:before="60" w:line="240" w:lineRule="exact"/>
+      <w:spacing w:before="60" w:line="210" w:lineRule="exact"/>
       <w:jc w:val="both"/>
     </w:pPr>
     <w:rPr>
@@ -1278,10 +1267,10 @@
     <w:link w:val="TitleChar"/>
     <w:uiPriority w:val="10"/>
     <w:qFormat/>
-    <w:rsid w:val="00892E00"/>
+    <w:rsid w:val="00F80F43"/>
     <w:pPr>
       <w:keepNext/>
-      <w:spacing w:before="0"/>
+      <w:spacing w:before="0" w:line="240" w:lineRule="auto"/>
       <w:contextualSpacing/>
       <w:jc w:val="center"/>
     </w:pPr>
@@ -1300,7 +1289,7 @@
     <w:basedOn w:val="DefaultParagraphFont"/>
     <w:link w:val="Title"/>
     <w:uiPriority w:val="10"/>
-    <w:rsid w:val="00892E00"/>
+    <w:rsid w:val="00F80F43"/>
     <w:rPr>
       <w:rFonts w:ascii="Times New Roman" w:eastAsiaTheme="majorEastAsia" w:hAnsi="Times New Roman" w:cstheme="majorBidi"/>
       <w:b/>
@@ -1335,12 +1324,12 @@
     <w:link w:val="SubtitleChar"/>
     <w:uiPriority w:val="11"/>
     <w:qFormat/>
-    <w:rsid w:val="00892E00"/>
+    <w:rsid w:val="00F80F43"/>
     <w:pPr>
       <w:numPr>
         <w:ilvl w:val="1"/>
       </w:numPr>
-      <w:spacing w:before="0" w:after="120"/>
+      <w:spacing w:before="0" w:after="120" w:line="240" w:lineRule="auto"/>
       <w:jc w:val="center"/>
     </w:pPr>
     <w:rPr>
@@ -1348,6 +1337,7 @@
       <w:b/>
       <w:iCs/>
       <w:spacing w:val="15"/>
+      <w:sz w:val="20"/>
     </w:rPr>
   </w:style>
   <w:style w:type="character" w:customStyle="1" w:styleId="SubtitleChar">
@@ -1355,13 +1345,13 @@
     <w:basedOn w:val="DefaultParagraphFont"/>
     <w:link w:val="Subtitle"/>
     <w:uiPriority w:val="11"/>
-    <w:rsid w:val="00892E00"/>
+    <w:rsid w:val="00F80F43"/>
     <w:rPr>
       <w:rFonts w:ascii="Times New Roman" w:eastAsiaTheme="majorEastAsia" w:hAnsi="Times New Roman" w:cstheme="majorBidi"/>
       <w:b/>
       <w:iCs/>
       <w:spacing w:val="15"/>
-      <w:sz w:val="19"/>
+      <w:sz w:val="20"/>
       <w:szCs w:val="20"/>
     </w:rPr>
   </w:style>
@@ -1382,11 +1372,14 @@
     <w:basedOn w:val="Normal"/>
     <w:next w:val="Title"/>
     <w:qFormat/>
-    <w:rsid w:val="00892E00"/>
+    <w:rsid w:val="00F80F43"/>
     <w:pPr>
       <w:spacing w:before="0" w:after="20" w:line="240" w:lineRule="auto"/>
       <w:jc w:val="center"/>
     </w:pPr>
+    <w:rPr>
+      <w:sz w:val="20"/>
+    </w:rPr>
   </w:style>
 </w:styles>
 </file>
@@ -1716,7 +1709,7 @@
 </file>
 
 <file path=customXml/itemProps1.xml><?xml version="1.0" encoding="utf-8"?>
-<ds:datastoreItem xmlns:ds="http://schemas.openxmlformats.org/officeDocument/2006/customXml" ds:itemID="{85A6EC7A-E391-4142-9CD2-094F28868B5F}">
+<ds:datastoreItem xmlns:ds="http://schemas.openxmlformats.org/officeDocument/2006/customXml" ds:itemID="{E2CEF779-6282-A84B-A8C5-EDF9E2C5CAF2}">
   <ds:schemaRefs>
     <ds:schemaRef ds:uri="http://schemas.openxmlformats.org/officeDocument/2006/bibliography"/>
   </ds:schemaRefs>

</xml_diff>

<commit_message>
jn - tweaking alignment (front and back) - 07/24/2017
</commit_message>
<xml_diff>
--- a/images/CommunionPrayerAQ_4x6.docx
+++ b/images/CommunionPrayerAQ_4x6.docx
@@ -10,13 +10,13 @@
         <mc:AlternateContent>
           <mc:Choice Requires="wps">
             <w:drawing>
-              <wp:anchor distT="0" distB="0" distL="114300" distR="114300" simplePos="0" relativeHeight="251659264" behindDoc="0" locked="0" layoutInCell="1" allowOverlap="1" wp14:anchorId="0C829327" wp14:editId="305B643E">
+              <wp:anchor distT="0" distB="0" distL="114300" distR="114300" simplePos="0" relativeHeight="251659264" behindDoc="0" locked="0" layoutInCell="1" allowOverlap="1" wp14:anchorId="0C829327" wp14:editId="3A82273D">
                 <wp:simplePos x="0" y="0"/>
                 <wp:positionH relativeFrom="page">
                   <wp:posOffset>166370</wp:posOffset>
                 </wp:positionH>
                 <wp:positionV relativeFrom="page">
-                  <wp:posOffset>242570</wp:posOffset>
+                  <wp:posOffset>241935</wp:posOffset>
                 </wp:positionV>
                 <wp:extent cx="3309620" cy="4224020"/>
                 <wp:effectExtent l="0" t="0" r="0" b="0"/>
@@ -200,7 +200,7 @@
                 <v:stroke joinstyle="miter"/>
                 <v:path gradientshapeok="t" o:connecttype="rect"/>
               </v:shapetype>
-              <v:shape id="Text Box 2" o:spid="_x0000_s1026" type="#_x0000_t202" style="position:absolute;left:0;text-align:left;margin-left:13.1pt;margin-top:19.1pt;width:260.6pt;height:332.6pt;z-index:251659264;visibility:visible;mso-wrap-style:square;mso-width-percent:0;mso-height-percent:0;mso-wrap-distance-left:9pt;mso-wrap-distance-top:0;mso-wrap-distance-right:9pt;mso-wrap-distance-bottom:0;mso-position-horizontal:absolute;mso-position-horizontal-relative:page;mso-position-vertical:absolute;mso-position-vertical-relative:page;mso-width-percent:0;mso-height-percent:0;mso-width-relative:margin;mso-height-relative:margin;v-text-anchor:top" o:gfxdata="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" mv:complextextbox="1" filled="f" stroked="f">
+              <v:shape id="Text Box 2" o:spid="_x0000_s1026" type="#_x0000_t202" style="position:absolute;left:0;text-align:left;margin-left:13.1pt;margin-top:19.05pt;width:260.6pt;height:332.6pt;z-index:251659264;visibility:visible;mso-wrap-style:square;mso-width-percent:0;mso-height-percent:0;mso-wrap-distance-left:9pt;mso-wrap-distance-top:0;mso-wrap-distance-right:9pt;mso-wrap-distance-bottom:0;mso-position-horizontal:absolute;mso-position-horizontal-relative:page;mso-position-vertical:absolute;mso-position-vertical-relative:page;mso-width-percent:0;mso-height-percent:0;mso-width-relative:margin;mso-height-relative:margin;v-text-anchor:top" o:gfxdata="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" mv:complextextbox="1" filled="f" stroked="f">
                 <v:textbox>
                   <w:txbxContent>
                     <w:p>
@@ -315,8 +315,6 @@
           </mc:Fallback>
         </mc:AlternateContent>
       </w:r>
-      <w:bookmarkStart w:id="0" w:name="_GoBack"/>
-      <w:bookmarkEnd w:id="0"/>
       <w:r>
         <w:br w:type="page"/>
       </w:r>
@@ -328,10 +326,10 @@
         <mc:AlternateContent>
           <mc:Choice Requires="wps">
             <w:drawing>
-              <wp:anchor distT="0" distB="0" distL="114300" distR="114300" simplePos="0" relativeHeight="251661312" behindDoc="0" locked="0" layoutInCell="1" allowOverlap="1" wp14:anchorId="01AA15F9" wp14:editId="5BC47117">
+              <wp:anchor distT="0" distB="0" distL="114300" distR="114300" simplePos="0" relativeHeight="251661312" behindDoc="0" locked="0" layoutInCell="1" allowOverlap="1" wp14:anchorId="01AA15F9" wp14:editId="6B257DD4">
                 <wp:simplePos x="0" y="0"/>
                 <wp:positionH relativeFrom="page">
-                  <wp:posOffset>174625</wp:posOffset>
+                  <wp:posOffset>188595</wp:posOffset>
                 </wp:positionH>
                 <wp:positionV relativeFrom="page">
                   <wp:posOffset>242570</wp:posOffset>
@@ -392,6 +390,7 @@
                             <w:pPr>
                               <w:pStyle w:val="Image"/>
                             </w:pPr>
+                            <w:bookmarkStart w:id="0" w:name="_GoBack"/>
                           </w:p>
                           <w:p>
                             <w:pPr>
@@ -484,6 +483,7 @@
                               <w:t xml:space="preserve"> Tel: 603 643-2166, and Knights of Columbus counsels 2656 and 15094</w:t>
                             </w:r>
                           </w:p>
+                          <w:bookmarkEnd w:id="0"/>
                         </w:txbxContent>
                       </wps:txbx>
                       <wps:bodyPr rot="0" spcFirstLastPara="0" vertOverflow="overflow" horzOverflow="overflow" vert="horz" wrap="square" lIns="91440" tIns="45720" rIns="91440" bIns="45720" numCol="1" spcCol="0" rtlCol="0" fromWordArt="0" anchor="t" anchorCtr="0" forceAA="0" compatLnSpc="1">
@@ -506,13 +506,14 @@
           </mc:Choice>
           <mc:Fallback>
             <w:pict>
-              <v:shape id="Text Box 4" o:spid="_x0000_s1027" type="#_x0000_t202" style="position:absolute;left:0;text-align:left;margin-left:13.75pt;margin-top:19.1pt;width:260.6pt;height:332.6pt;z-index:251661312;visibility:visible;mso-wrap-style:square;mso-width-percent:0;mso-height-percent:0;mso-wrap-distance-left:9pt;mso-wrap-distance-top:0;mso-wrap-distance-right:9pt;mso-wrap-distance-bottom:0;mso-position-horizontal:absolute;mso-position-horizontal-relative:page;mso-position-vertical:absolute;mso-position-vertical-relative:page;mso-width-percent:0;mso-height-percent:0;mso-width-relative:margin;mso-height-relative:margin;v-text-anchor:top" o:gfxdata="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" mv:complextextbox="1" filled="f" stroked="f">
+              <v:shape id="Text Box 4" o:spid="_x0000_s1027" type="#_x0000_t202" style="position:absolute;left:0;text-align:left;margin-left:14.85pt;margin-top:19.1pt;width:260.6pt;height:332.6pt;z-index:251661312;visibility:visible;mso-wrap-style:square;mso-width-percent:0;mso-height-percent:0;mso-wrap-distance-left:9pt;mso-wrap-distance-top:0;mso-wrap-distance-right:9pt;mso-wrap-distance-bottom:0;mso-position-horizontal:absolute;mso-position-horizontal-relative:page;mso-position-vertical:absolute;mso-position-vertical-relative:page;mso-width-percent:0;mso-height-percent:0;mso-width-relative:margin;mso-height-relative:margin;v-text-anchor:top" o:gfxdata="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" mv:complextextbox="1" filled="f" stroked="f">
                 <v:textbox>
                   <w:txbxContent>
                     <w:p>
                       <w:pPr>
                         <w:pStyle w:val="Image"/>
                       </w:pPr>
+                      <w:bookmarkStart w:id="1" w:name="_GoBack"/>
                     </w:p>
                     <w:p>
                       <w:pPr>
@@ -605,6 +606,7 @@
                         <w:t xml:space="preserve"> Tel: 603 643-2166, and Knights of Columbus counsels 2656 and 15094</w:t>
                       </w:r>
                     </w:p>
+                    <w:bookmarkEnd w:id="1"/>
                   </w:txbxContent>
                 </v:textbox>
                 <w10:wrap type="through" anchorx="page" anchory="page"/>
@@ -1709,7 +1711,7 @@
 </file>
 
 <file path=customXml/itemProps1.xml><?xml version="1.0" encoding="utf-8"?>
-<ds:datastoreItem xmlns:ds="http://schemas.openxmlformats.org/officeDocument/2006/customXml" ds:itemID="{E2CEF779-6282-A84B-A8C5-EDF9E2C5CAF2}">
+<ds:datastoreItem xmlns:ds="http://schemas.openxmlformats.org/officeDocument/2006/customXml" ds:itemID="{F91066B4-EB30-8C47-B858-DA47563AA159}">
   <ds:schemaRefs>
     <ds:schemaRef ds:uri="http://schemas.openxmlformats.org/officeDocument/2006/bibliography"/>
   </ds:schemaRefs>

</xml_diff>